<commit_message>
Dodat URL do repozitorijuma sa materijalima.
</commit_message>
<xml_diff>
--- a/Specifikacija zadatka.docx
+++ b/Specifikacija zadatka.docx
@@ -268,13 +268,7 @@
         <w:jc w:val="both"/>
       </w:pPr>
       <w:r>
-        <w:t>Obave</w:t>
-      </w:r>
-      <w:r>
-        <w:rPr>
-          <w:lang/>
-        </w:rPr>
-        <w:t>štavanje menadžera o odobravanju (od strane njega kreiranog) smeštaja.</w:t>
+        <w:t>Obaveštavanje menadžera o odobravanju (od strane njega kreiranog) smeštaja.</w:t>
       </w:r>
     </w:p>
     <w:p>
@@ -381,6 +375,14 @@
       </w:r>
     </w:p>
     <w:p/>
+    <w:p>
+      <w:r>
+        <w:t xml:space="preserve">Git repo sa materijalima: </w:t>
+      </w:r>
+      <w:r>
+        <w:t>https://github.com/pusgs/</w:t>
+      </w:r>
+    </w:p>
     <w:p>
       <w:pPr>
         <w:pStyle w:val="Heading1"/>

</xml_diff>